<commit_message>
Video and Finalized Documentation
</commit_message>
<xml_diff>
--- a/Documentation/Individual Project Report (Documentation).docx
+++ b/Documentation/Individual Project Report (Documentation).docx
@@ -1253,25 +1253,7 @@
             <w:sz w:val="28"/>
             <w:szCs w:val="28"/>
           </w:rPr>
-          <w:t>Repositor</w:t>
-        </w:r>
-        <w:r>
-          <w:rPr>
-            <w:rStyle w:val="Hyperlink"/>
-            <w:rFonts w:ascii="Garamond" w:eastAsia="Garamond" w:hAnsi="Garamond" w:cs="Garamond"/>
-            <w:sz w:val="28"/>
-            <w:szCs w:val="28"/>
-          </w:rPr>
-          <w:t>y</w:t>
-        </w:r>
-        <w:r>
-          <w:rPr>
-            <w:rStyle w:val="Hyperlink"/>
-            <w:rFonts w:ascii="Garamond" w:eastAsia="Garamond" w:hAnsi="Garamond" w:cs="Garamond"/>
-            <w:sz w:val="28"/>
-            <w:szCs w:val="28"/>
-          </w:rPr>
-          <w:t xml:space="preserve"> Link</w:t>
+          <w:t>Repository Link</w:t>
         </w:r>
       </w:hyperlink>
     </w:p>
@@ -1777,7 +1759,19 @@
         <w:rPr>
           <w:rFonts w:ascii="Garamond" w:eastAsia="Garamond" w:hAnsi="Garamond" w:cs="Garamond"/>
         </w:rPr>
-        <w:t>The third phase of this project involved individually modifying the Chatbot to now include two APIs. The purpose of integrating APIs was to enable the Chatbot to process real-world data and incorpoate it into conversation. Therefore, furthering the dynamic range of conversation as well as reducing the feel of an automated script.</w:t>
+        <w:t>The third phase of this project involved individually modifying the Chatbot to now include two APIs. The purpose of integrating APIs was to enable the Chatbot to process real-world data and incorpo</w:t>
+      </w:r>
+      <w:r>
+        <w:rPr>
+          <w:rFonts w:ascii="Garamond" w:eastAsia="Garamond" w:hAnsi="Garamond" w:cs="Garamond"/>
+        </w:rPr>
+        <w:t>r</w:t>
+      </w:r>
+      <w:r>
+        <w:rPr>
+          <w:rFonts w:ascii="Garamond" w:eastAsia="Garamond" w:hAnsi="Garamond" w:cs="Garamond"/>
+        </w:rPr>
+        <w:t>ate it into conversation. Therefore, furthering the dynamic range of conversation as well as reducing the feel of an automated script.</w:t>
       </w:r>
       <w:r>
         <w:rPr>
@@ -1833,7 +1827,19 @@
         <w:rPr>
           <w:rFonts w:ascii="Garamond" w:eastAsia="Garamond" w:hAnsi="Garamond" w:cs="Garamond"/>
         </w:rPr>
-        <w:t>The Google Translate API enables the user to enter any String, and the Chatbot will return the translation. The Wikipedia API enables the Chatbot to return any Wikipedia Description (within this implementation, the descriptions are focused on user specficied locations)</w:t>
+        <w:t>The Google Translate API enables the user to enter any String, and the Chatbot will return the translation. The Wikipedia API enables the Chatbot to return any Wikipedia Description (within this implementation, the descriptions are focused on user spec</w:t>
+      </w:r>
+      <w:r>
+        <w:rPr>
+          <w:rFonts w:ascii="Garamond" w:eastAsia="Garamond" w:hAnsi="Garamond" w:cs="Garamond"/>
+        </w:rPr>
+        <w:t>i</w:t>
+      </w:r>
+      <w:r>
+        <w:rPr>
+          <w:rFonts w:ascii="Garamond" w:eastAsia="Garamond" w:hAnsi="Garamond" w:cs="Garamond"/>
+        </w:rPr>
+        <w:t>fied locations)</w:t>
       </w:r>
       <w:r>
         <w:rPr>
@@ -2633,19 +2639,7 @@
         <w:rPr>
           <w:rFonts w:ascii="Garamond" w:eastAsia="Garamond" w:hAnsi="Garamond" w:cs="Garamond"/>
         </w:rPr>
-        <w:t xml:space="preserve">I haven't been to </w:t>
-      </w:r>
-      <w:r>
-        <w:rPr>
-          <w:rFonts w:ascii="Garamond" w:eastAsia="Garamond" w:hAnsi="Garamond" w:cs="Garamond"/>
-        </w:rPr>
-        <w:t>Osaka,</w:t>
-      </w:r>
-      <w:r>
-        <w:rPr>
-          <w:rFonts w:ascii="Garamond" w:eastAsia="Garamond" w:hAnsi="Garamond" w:cs="Garamond"/>
-        </w:rPr>
-        <w:t xml:space="preserve"> but I've heard tons about it! Some things I know are that:</w:t>
+        <w:t>I haven't been to Osaka, but I've heard tons about it! Some things I know are that:</w:t>
       </w:r>
     </w:p>
     <w:p>
@@ -2682,7 +2676,19 @@
         <w:rPr>
           <w:rFonts w:ascii="Garamond" w:eastAsia="Garamond" w:hAnsi="Garamond" w:cs="Garamond"/>
         </w:rPr>
-        <w:t>Through this, the user is able to feel heard as if they are truly interacting with the Chatbot, as it is showing it understands what they are saying and responding in a corresponding fashion, rather than following an automated script.</w:t>
+        <w:t>Through this, the user is able to feel heard</w:t>
+      </w:r>
+      <w:r>
+        <w:rPr>
+          <w:rFonts w:ascii="Garamond" w:eastAsia="Garamond" w:hAnsi="Garamond" w:cs="Garamond"/>
+        </w:rPr>
+        <w:t>,</w:t>
+      </w:r>
+      <w:r>
+        <w:rPr>
+          <w:rFonts w:ascii="Garamond" w:eastAsia="Garamond" w:hAnsi="Garamond" w:cs="Garamond"/>
+        </w:rPr>
+        <w:t xml:space="preserve"> as if they are truly interacting with the Chatbot, as it is showing it understands what they are saying and responding in a corresponding fashion, rather than following an automated script.</w:t>
       </w:r>
     </w:p>
     <w:p>
@@ -2753,7 +2759,13 @@
         <w:rPr>
           <w:rFonts w:ascii="Garamond" w:eastAsia="Garamond" w:hAnsi="Garamond" w:cs="Garamond"/>
         </w:rPr>
-        <w:t xml:space="preserve">The second API chosen to be integrated within the Chatbot’s features was the Google Translate API. The desire was to use an API to encourage the user to want to talk to the Chatbot again and develop an inclination to use the program again. </w:t>
+        <w:t xml:space="preserve">The second API chosen to be integrated within the Chatbot’s features was the Google Translate API. The desire was to use an API to encourage the user to want to talk to the Chatbot again and </w:t>
+      </w:r>
+      <w:r>
+        <w:rPr>
+          <w:rFonts w:ascii="Garamond" w:eastAsia="Garamond" w:hAnsi="Garamond" w:cs="Garamond"/>
+        </w:rPr>
+        <w:t>be inclined to run to program numerous times.</w:t>
       </w:r>
     </w:p>
     <w:p>
@@ -2774,7 +2786,25 @@
         <w:rPr>
           <w:rFonts w:ascii="Garamond" w:eastAsia="Garamond" w:hAnsi="Garamond" w:cs="Garamond"/>
         </w:rPr>
-        <w:t xml:space="preserve">before the bot allows the user to leave, it asks them if they want to learn something in the Bot’s native language of French. If so, the user is prompted to enter any word or sentence they would like translated, and the bot does it instantanoeusly. </w:t>
+        <w:t xml:space="preserve">before the bot allows the user to leave, it asks them if they want to learn something in the Bot’s native language of French. If so, the user is prompted to enter any word or sentence they would like translated, and the bot does it </w:t>
+      </w:r>
+      <w:r>
+        <w:rPr>
+          <w:rFonts w:ascii="Garamond" w:eastAsia="Garamond" w:hAnsi="Garamond" w:cs="Garamond"/>
+        </w:rPr>
+        <w:t>i</w:t>
+      </w:r>
+      <w:r>
+        <w:rPr>
+          <w:rFonts w:ascii="Garamond" w:eastAsia="Garamond" w:hAnsi="Garamond" w:cs="Garamond"/>
+        </w:rPr>
+        <w:t>nstantaneously</w:t>
+      </w:r>
+      <w:r>
+        <w:rPr>
+          <w:rFonts w:ascii="Garamond" w:eastAsia="Garamond" w:hAnsi="Garamond" w:cs="Garamond"/>
+        </w:rPr>
+        <w:t xml:space="preserve">. </w:t>
       </w:r>
     </w:p>
     <w:p>
@@ -2789,7 +2819,19 @@
         <w:rPr>
           <w:rFonts w:ascii="Garamond" w:eastAsia="Garamond" w:hAnsi="Garamond" w:cs="Garamond"/>
         </w:rPr>
-        <w:t>This is a powerful addition, as it teaches the User something new every time they run the program. Which not only provides incentive to return to program, but also mirrors a real interaction with a friend, where one normally leaves feeling like they have gained some sort of knowledge or wisdom by the end of it.</w:t>
+        <w:t xml:space="preserve">This is a powerful addition, as it teaches the User something new every time they run the program. Which not only provides incentive to return to </w:t>
+      </w:r>
+      <w:r>
+        <w:rPr>
+          <w:rFonts w:ascii="Garamond" w:eastAsia="Garamond" w:hAnsi="Garamond" w:cs="Garamond"/>
+        </w:rPr>
+        <w:t xml:space="preserve">the </w:t>
+      </w:r>
+      <w:r>
+        <w:rPr>
+          <w:rFonts w:ascii="Garamond" w:eastAsia="Garamond" w:hAnsi="Garamond" w:cs="Garamond"/>
+        </w:rPr>
+        <w:t>program, but also mirrors a real interaction with a friend, where one normally leaves feeling like they have gained some sort of knowledge or wisdom by the end of it.</w:t>
       </w:r>
     </w:p>
     <w:p>
@@ -5328,16 +5370,16 @@
       </w:pPr>
     </w:lvl>
   </w:abstractNum>
-  <w:num w:numId="1">
+  <w:num w:numId="1" w16cid:durableId="1916041910">
     <w:abstractNumId w:val="1"/>
   </w:num>
-  <w:num w:numId="2">
+  <w:num w:numId="2" w16cid:durableId="1935698568">
     <w:abstractNumId w:val="3"/>
   </w:num>
-  <w:num w:numId="3">
+  <w:num w:numId="3" w16cid:durableId="190918633">
     <w:abstractNumId w:val="2"/>
   </w:num>
-  <w:num w:numId="4">
+  <w:num w:numId="4" w16cid:durableId="96215806">
     <w:abstractNumId w:val="0"/>
   </w:num>
 </w:numbering>
@@ -5755,6 +5797,7 @@
   <w:style w:type="character" w:default="1" w:styleId="DefaultParagraphFont">
     <w:name w:val="Default Paragraph Font"/>
     <w:uiPriority w:val="1"/>
+    <w:semiHidden/>
     <w:unhideWhenUsed/>
   </w:style>
   <w:style w:type="table" w:default="1" w:styleId="TableNormal">

</xml_diff>